<commit_message>
Updated spec to included functions that need further implementation
</commit_message>
<xml_diff>
--- a/Spec.docx
+++ b/Spec.docx
@@ -102,390 +102,618 @@
           <w:sz w:val="32"/>
           <w:szCs w:val="32"/>
         </w:rPr>
-        <w:t>Implementation:</w:t>
-      </w:r>
-    </w:p>
-    <w:p>
-      <w:pPr>
-        <w:pStyle w:val="NoSpacing"/>
-      </w:pPr>
-      <w:r>
-        <w:rPr>
-          <w:b/>
-        </w:rPr>
-        <w:t>Direction</w:t>
-      </w:r>
-      <w:r>
-        <w:t xml:space="preserve"> - </w:t>
-      </w:r>
-      <w:proofErr w:type="spellStart"/>
-      <w:r>
-        <w:rPr>
-          <w:i/>
-        </w:rPr>
-        <w:t>Enum</w:t>
-      </w:r>
-      <w:proofErr w:type="spellEnd"/>
-    </w:p>
-    <w:p>
-      <w:pPr>
-        <w:pStyle w:val="NoSpacing"/>
-      </w:pPr>
-      <w:r>
-        <w:tab/>
-        <w:t>HORIZONTAL, VERTICAL</w:t>
-      </w:r>
-    </w:p>
-    <w:p>
-      <w:pPr>
-        <w:pStyle w:val="NoSpacing"/>
-      </w:pPr>
-      <w:r>
-        <w:t xml:space="preserve"> </w:t>
-      </w:r>
-    </w:p>
-    <w:p>
-      <w:pPr>
-        <w:pStyle w:val="NoSpacing"/>
-      </w:pPr>
-      <w:r>
-        <w:rPr>
-          <w:b/>
-        </w:rPr>
-        <w:t>Ship</w:t>
-      </w:r>
-      <w:r>
-        <w:t xml:space="preserve"> - </w:t>
-      </w:r>
-      <w:proofErr w:type="spellStart"/>
-      <w:r>
-        <w:rPr>
-          <w:i/>
-        </w:rPr>
-        <w:t>Enum</w:t>
-      </w:r>
-      <w:proofErr w:type="spellEnd"/>
-    </w:p>
-    <w:p>
-      <w:pPr>
-        <w:pStyle w:val="NoSpacing"/>
-      </w:pPr>
-      <w:r>
-        <w:tab/>
-        <w:t>NOSHIP, MINESWEEPER, SUB, FRIGATE, BATTLESHIP, CARRIER, HIT, MISSED</w:t>
-      </w:r>
-    </w:p>
-    <w:p>
-      <w:pPr>
-        <w:pStyle w:val="NoSpacing"/>
-      </w:pPr>
-    </w:p>
-    <w:p>
-      <w:pPr>
-        <w:pStyle w:val="NoSpacing"/>
-      </w:pPr>
-      <w:r>
-        <w:rPr>
-          <w:b/>
-        </w:rPr>
-        <w:t>Cell</w:t>
-      </w:r>
-      <w:r>
-        <w:t xml:space="preserve"> - </w:t>
-      </w:r>
-      <w:proofErr w:type="spellStart"/>
-      <w:r>
-        <w:rPr>
-          <w:i/>
-        </w:rPr>
-        <w:t>Struct</w:t>
-      </w:r>
-      <w:proofErr w:type="spellEnd"/>
-    </w:p>
-    <w:p>
-      <w:pPr>
-        <w:pStyle w:val="NoSpacing"/>
-      </w:pPr>
-      <w:r>
-        <w:tab/>
-      </w:r>
-      <w:proofErr w:type="spellStart"/>
-      <w:r>
-        <w:rPr>
-          <w:b/>
-        </w:rPr>
-        <w:t>m_row</w:t>
-      </w:r>
-      <w:proofErr w:type="spellEnd"/>
-      <w:r>
-        <w:t xml:space="preserve"> - unsigned short - The row of the cell</w:t>
-      </w:r>
-    </w:p>
-    <w:p>
-      <w:pPr>
-        <w:pStyle w:val="NoSpacing"/>
-      </w:pPr>
-      <w:r>
-        <w:tab/>
-      </w:r>
-      <w:proofErr w:type="spellStart"/>
-      <w:r>
-        <w:rPr>
-          <w:b/>
-        </w:rPr>
-        <w:t>m_col</w:t>
-      </w:r>
-      <w:proofErr w:type="spellEnd"/>
-      <w:r>
-        <w:t xml:space="preserve"> - unsigned short - The col of the cell</w:t>
-      </w:r>
-    </w:p>
-    <w:p>
-      <w:pPr>
-        <w:pStyle w:val="NoSpacing"/>
-      </w:pPr>
-      <w:r>
-        <w:tab/>
-      </w:r>
-    </w:p>
-    <w:p>
-      <w:pPr>
-        <w:pStyle w:val="NoSpacing"/>
-      </w:pPr>
-      <w:proofErr w:type="spellStart"/>
-      <w:r>
-        <w:rPr>
-          <w:b/>
-        </w:rPr>
-        <w:t>ShipInfo</w:t>
-      </w:r>
-      <w:proofErr w:type="spellEnd"/>
-      <w:r>
-        <w:t xml:space="preserve"> - </w:t>
-      </w:r>
-      <w:proofErr w:type="spellStart"/>
-      <w:r>
-        <w:rPr>
-          <w:i/>
-        </w:rPr>
-        <w:t>Struct</w:t>
-      </w:r>
-      <w:proofErr w:type="spellEnd"/>
-    </w:p>
-    <w:p>
-      <w:pPr>
-        <w:pStyle w:val="NoSpacing"/>
-      </w:pPr>
-      <w:r>
-        <w:tab/>
-      </w:r>
-      <w:proofErr w:type="spellStart"/>
-      <w:r>
-        <w:rPr>
-          <w:b/>
-        </w:rPr>
-        <w:t>m_name</w:t>
-      </w:r>
-      <w:proofErr w:type="spellEnd"/>
-      <w:r>
-        <w:t xml:space="preserve"> - Ship - The type of ship</w:t>
-      </w:r>
-    </w:p>
-    <w:p>
-      <w:pPr>
-        <w:pStyle w:val="NoSpacing"/>
-      </w:pPr>
-      <w:r>
-        <w:tab/>
-      </w:r>
-      <w:proofErr w:type="spellStart"/>
-      <w:r>
-        <w:rPr>
-          <w:b/>
-        </w:rPr>
-        <w:t>m_orientation</w:t>
-      </w:r>
-      <w:proofErr w:type="spellEnd"/>
-      <w:r>
-        <w:t xml:space="preserve"> - Direction - The direction the ship is facing</w:t>
-      </w:r>
-    </w:p>
-    <w:p>
-      <w:pPr>
-        <w:pStyle w:val="NoSpacing"/>
-      </w:pPr>
-      <w:r>
-        <w:tab/>
-      </w:r>
-      <w:proofErr w:type="spellStart"/>
-      <w:r>
-        <w:rPr>
-          <w:b/>
-        </w:rPr>
-        <w:t>m_bowLocation</w:t>
-      </w:r>
-      <w:proofErr w:type="spellEnd"/>
-      <w:r>
-        <w:t xml:space="preserve"> - Cell - The cell the bow is located</w:t>
-      </w:r>
-    </w:p>
-    <w:p>
-      <w:pPr>
-        <w:pStyle w:val="NoSpacing"/>
-      </w:pPr>
-      <w:r>
-        <w:tab/>
-      </w:r>
-      <w:proofErr w:type="spellStart"/>
-      <w:r>
-        <w:rPr>
-          <w:b/>
-        </w:rPr>
-        <w:t>m_piecesLeft</w:t>
-      </w:r>
-      <w:proofErr w:type="spellEnd"/>
-      <w:r>
-        <w:t xml:space="preserve"> - short - Number of sections left undestroyed on the ship</w:t>
-      </w:r>
-    </w:p>
-    <w:p>
-      <w:pPr>
-        <w:pStyle w:val="NoSpacing"/>
-      </w:pPr>
-      <w:r>
-        <w:tab/>
-      </w:r>
-    </w:p>
-    <w:p>
-      <w:pPr>
-        <w:pStyle w:val="NoSpacing"/>
-      </w:pPr>
-      <w:r>
-        <w:rPr>
-          <w:b/>
-        </w:rPr>
-        <w:t>Player</w:t>
-      </w:r>
-      <w:r>
-        <w:t xml:space="preserve"> - </w:t>
-      </w:r>
-      <w:proofErr w:type="spellStart"/>
-      <w:r>
-        <w:rPr>
-          <w:i/>
-        </w:rPr>
-        <w:t>Struct</w:t>
-      </w:r>
-      <w:proofErr w:type="spellEnd"/>
-    </w:p>
-    <w:p>
-      <w:pPr>
-        <w:pStyle w:val="NoSpacing"/>
-      </w:pPr>
-      <w:r>
-        <w:tab/>
-      </w:r>
-      <w:proofErr w:type="spellStart"/>
-      <w:r>
-        <w:rPr>
-          <w:b/>
-        </w:rPr>
-        <w:t>m_gameGrid</w:t>
-      </w:r>
-      <w:proofErr w:type="spellEnd"/>
-      <w:r>
-        <w:t xml:space="preserve"> - Ship** - The players grid of ships and the record of shots fired -- marking hits and misses </w:t>
-      </w:r>
-    </w:p>
-    <w:p>
-      <w:pPr>
-        <w:pStyle w:val="NoSpacing"/>
-      </w:pPr>
-      <w:r>
-        <w:tab/>
-      </w:r>
-      <w:proofErr w:type="spellStart"/>
-      <w:r>
-        <w:rPr>
-          <w:b/>
-        </w:rPr>
-        <w:t>m_ships</w:t>
-      </w:r>
-      <w:proofErr w:type="spellEnd"/>
-      <w:r>
-        <w:t xml:space="preserve"> - </w:t>
-      </w:r>
-      <w:proofErr w:type="spellStart"/>
-      <w:proofErr w:type="gramStart"/>
-      <w:r>
-        <w:t>ShipInfo</w:t>
-      </w:r>
-      <w:proofErr w:type="spellEnd"/>
-      <w:r>
-        <w:t>[</w:t>
-      </w:r>
-      <w:proofErr w:type="gramEnd"/>
-      <w:r>
-        <w:t>6] - The ships in the fleet</w:t>
-      </w:r>
-    </w:p>
-    <w:p>
-      <w:pPr>
-        <w:pStyle w:val="NoSpacing"/>
-      </w:pPr>
-      <w:r>
-        <w:tab/>
-      </w:r>
-      <w:proofErr w:type="spellStart"/>
-      <w:r>
-        <w:rPr>
-          <w:b/>
-        </w:rPr>
-        <w:t>m_piecesLeft</w:t>
-      </w:r>
-      <w:proofErr w:type="spellEnd"/>
-      <w:r>
-        <w:t xml:space="preserve"> - Short - Number of sections left undestroyed in the fleet</w:t>
-      </w:r>
-    </w:p>
-    <w:p>
-      <w:pPr>
-        <w:pStyle w:val="NoSpacing"/>
-      </w:pPr>
-      <w:r>
-        <w:tab/>
-      </w:r>
-    </w:p>
-    <w:p>
-      <w:pPr>
-        <w:pStyle w:val="NoSpacing"/>
+        <w:t>Data Structures</w:t>
+      </w:r>
+      <w:r>
         <w:rPr>
           <w:b/>
           <w:sz w:val="32"/>
           <w:szCs w:val="32"/>
         </w:rPr>
-      </w:pPr>
-      <w:r>
+        <w:t>:</w:t>
+      </w:r>
+    </w:p>
+    <w:p>
+      <w:pPr>
+        <w:pStyle w:val="NoSpacing"/>
+      </w:pPr>
+      <w:r>
+        <w:rPr>
+          <w:b/>
+        </w:rPr>
+        <w:t>Direction</w:t>
+      </w:r>
+      <w:r>
+        <w:t xml:space="preserve"> - </w:t>
+      </w:r>
+      <w:proofErr w:type="spellStart"/>
+      <w:r>
+        <w:rPr>
+          <w:i/>
+        </w:rPr>
+        <w:t>Enum</w:t>
+      </w:r>
+      <w:proofErr w:type="spellEnd"/>
+    </w:p>
+    <w:p>
+      <w:pPr>
+        <w:pStyle w:val="NoSpacing"/>
+      </w:pPr>
+      <w:r>
+        <w:tab/>
+        <w:t>HORIZONTAL, VERTICAL</w:t>
+      </w:r>
+    </w:p>
+    <w:p>
+      <w:pPr>
+        <w:pStyle w:val="NoSpacing"/>
+      </w:pPr>
+      <w:r>
+        <w:t xml:space="preserve"> </w:t>
+      </w:r>
+    </w:p>
+    <w:p>
+      <w:pPr>
+        <w:pStyle w:val="NoSpacing"/>
+      </w:pPr>
+      <w:r>
+        <w:rPr>
+          <w:b/>
+        </w:rPr>
+        <w:t>Ship</w:t>
+      </w:r>
+      <w:r>
+        <w:t xml:space="preserve"> - </w:t>
+      </w:r>
+      <w:proofErr w:type="spellStart"/>
+      <w:r>
+        <w:rPr>
+          <w:i/>
+        </w:rPr>
+        <w:t>Enum</w:t>
+      </w:r>
+      <w:proofErr w:type="spellEnd"/>
+    </w:p>
+    <w:p>
+      <w:pPr>
+        <w:pStyle w:val="NoSpacing"/>
+      </w:pPr>
+      <w:r>
+        <w:tab/>
+        <w:t>NOSHIP, MINESWEEPER, SUB, FRIGATE, BATTLESHIP, CARRIER, HIT, MISSED</w:t>
+      </w:r>
+    </w:p>
+    <w:p>
+      <w:pPr>
+        <w:pStyle w:val="NoSpacing"/>
+      </w:pPr>
+    </w:p>
+    <w:p>
+      <w:pPr>
+        <w:pStyle w:val="NoSpacing"/>
+      </w:pPr>
+      <w:r>
+        <w:rPr>
+          <w:b/>
+        </w:rPr>
+        <w:t>Cell</w:t>
+      </w:r>
+      <w:r>
+        <w:t xml:space="preserve"> - </w:t>
+      </w:r>
+      <w:proofErr w:type="spellStart"/>
+      <w:r>
+        <w:rPr>
+          <w:i/>
+        </w:rPr>
+        <w:t>Struct</w:t>
+      </w:r>
+      <w:proofErr w:type="spellEnd"/>
+    </w:p>
+    <w:p>
+      <w:pPr>
+        <w:pStyle w:val="NoSpacing"/>
+      </w:pPr>
+      <w:r>
+        <w:tab/>
+      </w:r>
+      <w:proofErr w:type="spellStart"/>
+      <w:r>
+        <w:rPr>
+          <w:b/>
+        </w:rPr>
+        <w:t>m_row</w:t>
+      </w:r>
+      <w:proofErr w:type="spellEnd"/>
+      <w:r>
+        <w:t xml:space="preserve"> - unsigned short - The row of the cell</w:t>
+      </w:r>
+    </w:p>
+    <w:p>
+      <w:pPr>
+        <w:pStyle w:val="NoSpacing"/>
+      </w:pPr>
+      <w:r>
+        <w:tab/>
+      </w:r>
+      <w:proofErr w:type="spellStart"/>
+      <w:r>
+        <w:rPr>
+          <w:b/>
+        </w:rPr>
+        <w:t>m_col</w:t>
+      </w:r>
+      <w:proofErr w:type="spellEnd"/>
+      <w:r>
+        <w:t xml:space="preserve"> - unsigned short - The col of the cell</w:t>
+      </w:r>
+    </w:p>
+    <w:p>
+      <w:pPr>
+        <w:pStyle w:val="NoSpacing"/>
+      </w:pPr>
+      <w:r>
+        <w:tab/>
+      </w:r>
+    </w:p>
+    <w:p>
+      <w:pPr>
+        <w:pStyle w:val="NoSpacing"/>
+      </w:pPr>
+      <w:proofErr w:type="spellStart"/>
+      <w:r>
+        <w:rPr>
+          <w:b/>
+        </w:rPr>
+        <w:t>ShipInfo</w:t>
+      </w:r>
+      <w:proofErr w:type="spellEnd"/>
+      <w:r>
+        <w:t xml:space="preserve"> - </w:t>
+      </w:r>
+      <w:proofErr w:type="spellStart"/>
+      <w:r>
+        <w:rPr>
+          <w:i/>
+        </w:rPr>
+        <w:t>Struct</w:t>
+      </w:r>
+      <w:proofErr w:type="spellEnd"/>
+    </w:p>
+    <w:p>
+      <w:pPr>
+        <w:pStyle w:val="NoSpacing"/>
+      </w:pPr>
+      <w:r>
+        <w:tab/>
+      </w:r>
+      <w:proofErr w:type="spellStart"/>
+      <w:r>
+        <w:rPr>
+          <w:b/>
+        </w:rPr>
+        <w:t>m_name</w:t>
+      </w:r>
+      <w:proofErr w:type="spellEnd"/>
+      <w:r>
+        <w:t xml:space="preserve"> - Ship - The type of ship</w:t>
+      </w:r>
+    </w:p>
+    <w:p>
+      <w:pPr>
+        <w:pStyle w:val="NoSpacing"/>
+      </w:pPr>
+      <w:r>
+        <w:tab/>
+      </w:r>
+      <w:proofErr w:type="spellStart"/>
+      <w:r>
+        <w:rPr>
+          <w:b/>
+        </w:rPr>
+        <w:t>m_orientation</w:t>
+      </w:r>
+      <w:proofErr w:type="spellEnd"/>
+      <w:r>
+        <w:t xml:space="preserve"> - Direction - The direction the ship is facing</w:t>
+      </w:r>
+    </w:p>
+    <w:p>
+      <w:pPr>
+        <w:pStyle w:val="NoSpacing"/>
+      </w:pPr>
+      <w:r>
+        <w:tab/>
+      </w:r>
+      <w:proofErr w:type="spellStart"/>
+      <w:r>
+        <w:rPr>
+          <w:b/>
+        </w:rPr>
+        <w:t>m_bowLocation</w:t>
+      </w:r>
+      <w:proofErr w:type="spellEnd"/>
+      <w:r>
+        <w:t xml:space="preserve"> - Cell - The cell the bow is located</w:t>
+      </w:r>
+    </w:p>
+    <w:p>
+      <w:pPr>
+        <w:pStyle w:val="NoSpacing"/>
+      </w:pPr>
+      <w:r>
+        <w:tab/>
+      </w:r>
+      <w:proofErr w:type="spellStart"/>
+      <w:r>
+        <w:rPr>
+          <w:b/>
+        </w:rPr>
+        <w:t>m_piecesLeft</w:t>
+      </w:r>
+      <w:proofErr w:type="spellEnd"/>
+      <w:r>
+        <w:t xml:space="preserve"> - short - Number of sections left undestroyed on the ship</w:t>
+      </w:r>
+    </w:p>
+    <w:p>
+      <w:pPr>
+        <w:pStyle w:val="NoSpacing"/>
+      </w:pPr>
+      <w:r>
+        <w:tab/>
+      </w:r>
+    </w:p>
+    <w:p>
+      <w:pPr>
+        <w:pStyle w:val="NoSpacing"/>
+      </w:pPr>
+      <w:r>
+        <w:rPr>
+          <w:b/>
+        </w:rPr>
+        <w:t>Player</w:t>
+      </w:r>
+      <w:r>
+        <w:t xml:space="preserve"> - </w:t>
+      </w:r>
+      <w:proofErr w:type="spellStart"/>
+      <w:r>
+        <w:rPr>
+          <w:i/>
+        </w:rPr>
+        <w:t>Struct</w:t>
+      </w:r>
+      <w:proofErr w:type="spellEnd"/>
+    </w:p>
+    <w:p>
+      <w:pPr>
+        <w:pStyle w:val="NoSpacing"/>
+      </w:pPr>
+      <w:r>
+        <w:tab/>
+      </w:r>
+      <w:proofErr w:type="spellStart"/>
+      <w:r>
+        <w:rPr>
+          <w:b/>
+        </w:rPr>
+        <w:t>m_gameGrid</w:t>
+      </w:r>
+      <w:proofErr w:type="spellEnd"/>
+      <w:r>
+        <w:t xml:space="preserve"> - Ship** - The players grid of ships and the record of shots fired -- marking hits and misses </w:t>
+      </w:r>
+    </w:p>
+    <w:p>
+      <w:pPr>
+        <w:pStyle w:val="NoSpacing"/>
+      </w:pPr>
+      <w:r>
+        <w:tab/>
+      </w:r>
+      <w:proofErr w:type="spellStart"/>
+      <w:r>
+        <w:rPr>
+          <w:b/>
+        </w:rPr>
+        <w:t>m_ships</w:t>
+      </w:r>
+      <w:proofErr w:type="spellEnd"/>
+      <w:r>
+        <w:t xml:space="preserve"> - </w:t>
+      </w:r>
+      <w:proofErr w:type="spellStart"/>
+      <w:proofErr w:type="gramStart"/>
+      <w:r>
+        <w:t>ShipInfo</w:t>
+      </w:r>
+      <w:proofErr w:type="spellEnd"/>
+      <w:r>
+        <w:t>[</w:t>
+      </w:r>
+      <w:proofErr w:type="gramEnd"/>
+      <w:r>
+        <w:t>6] - The ships in the fleet</w:t>
+      </w:r>
+    </w:p>
+    <w:p>
+      <w:pPr>
+        <w:pStyle w:val="NoSpacing"/>
+      </w:pPr>
+      <w:r>
+        <w:tab/>
+      </w:r>
+      <w:proofErr w:type="spellStart"/>
+      <w:r>
+        <w:rPr>
+          <w:b/>
+        </w:rPr>
+        <w:t>m_piecesLeft</w:t>
+      </w:r>
+      <w:proofErr w:type="spellEnd"/>
+      <w:r>
+        <w:t xml:space="preserve"> - Short - Number of sections left undestroyed in the fleet</w:t>
+      </w:r>
+    </w:p>
+    <w:p>
+      <w:pPr>
+        <w:pStyle w:val="NoSpacing"/>
+      </w:pPr>
+      <w:r>
+        <w:tab/>
+      </w:r>
+    </w:p>
+    <w:p>
+      <w:pPr>
+        <w:pStyle w:val="NoSpacing"/>
         <w:rPr>
           <w:b/>
           <w:sz w:val="32"/>
           <w:szCs w:val="32"/>
         </w:rPr>
-        <w:t>Tests:</w:t>
-      </w:r>
-    </w:p>
-    <w:p>
-      <w:pPr>
-        <w:pStyle w:val="NoSpacing"/>
-      </w:pPr>
-      <w:r>
-        <w:t>Ships extending out-of-bounds</w:t>
-      </w:r>
-      <w:r>
-        <w:t xml:space="preserve"> </w:t>
+      </w:pPr>
+      <w:r>
+        <w:rPr>
+          <w:b/>
+          <w:sz w:val="32"/>
+          <w:szCs w:val="32"/>
+        </w:rPr>
+        <w:t>TODO’s</w:t>
       </w:r>
       <w:bookmarkStart w:id="0" w:name="_GoBack"/>
       <w:bookmarkEnd w:id="0"/>
+      <w:r>
+        <w:rPr>
+          <w:b/>
+          <w:sz w:val="32"/>
+          <w:szCs w:val="32"/>
+        </w:rPr>
+        <w:t>:</w:t>
+      </w:r>
+    </w:p>
+    <w:p>
+      <w:pPr>
+        <w:pStyle w:val="NoSpacing"/>
+      </w:pPr>
+      <w:proofErr w:type="gramStart"/>
+      <w:r>
+        <w:t>main(</w:t>
+      </w:r>
+      <w:proofErr w:type="gramEnd"/>
+      <w:r>
+        <w:t>void)</w:t>
+      </w:r>
+    </w:p>
+    <w:p>
+      <w:pPr>
+        <w:pStyle w:val="NoSpacing"/>
+      </w:pPr>
+      <w:proofErr w:type="spellStart"/>
+      <w:proofErr w:type="gramStart"/>
+      <w:r>
+        <w:t>printGrid</w:t>
+      </w:r>
+      <w:proofErr w:type="spellEnd"/>
+      <w:r>
+        <w:t>(</w:t>
+      </w:r>
+      <w:proofErr w:type="spellStart"/>
+      <w:proofErr w:type="gramEnd"/>
+      <w:r>
+        <w:t>ostream</w:t>
+      </w:r>
+      <w:proofErr w:type="spellEnd"/>
+      <w:r>
+        <w:t xml:space="preserve">&amp; </w:t>
+      </w:r>
+      <w:proofErr w:type="spellStart"/>
+      <w:r>
+        <w:t>sout</w:t>
+      </w:r>
+      <w:proofErr w:type="spellEnd"/>
+      <w:r>
+        <w:t>, Ship** grid, char size)</w:t>
+      </w:r>
+    </w:p>
+    <w:p>
+      <w:pPr>
+        <w:pStyle w:val="NoSpacing"/>
+      </w:pPr>
+      <w:proofErr w:type="spellStart"/>
+      <w:proofErr w:type="gramStart"/>
+      <w:r>
+        <w:t>setships</w:t>
+      </w:r>
+      <w:proofErr w:type="spellEnd"/>
+      <w:r>
+        <w:t>(</w:t>
+      </w:r>
+      <w:proofErr w:type="gramEnd"/>
+      <w:r>
+        <w:t xml:space="preserve">Player players[], char size, short </w:t>
+      </w:r>
+      <w:proofErr w:type="spellStart"/>
+      <w:r>
+        <w:t>whichPlayer</w:t>
+      </w:r>
+      <w:proofErr w:type="spellEnd"/>
+      <w:r>
+        <w:t>)</w:t>
+      </w:r>
+    </w:p>
+    <w:p>
+      <w:pPr>
+        <w:pStyle w:val="NoSpacing"/>
+      </w:pPr>
+      <w:proofErr w:type="spellStart"/>
+      <w:proofErr w:type="gramStart"/>
+      <w:r>
+        <w:t>saveGrid</w:t>
+      </w:r>
+      <w:proofErr w:type="spellEnd"/>
+      <w:r>
+        <w:t>(</w:t>
+      </w:r>
+      <w:proofErr w:type="gramEnd"/>
+      <w:r>
+        <w:t xml:space="preserve">Player players[], short </w:t>
+      </w:r>
+      <w:proofErr w:type="spellStart"/>
+      <w:r>
+        <w:t>whichPlayer</w:t>
+      </w:r>
+      <w:proofErr w:type="spellEnd"/>
+      <w:r>
+        <w:t>, char size)</w:t>
+      </w:r>
+    </w:p>
+    <w:p>
+      <w:pPr>
+        <w:pStyle w:val="NoSpacing"/>
+      </w:pPr>
+      <w:proofErr w:type="spellStart"/>
+      <w:proofErr w:type="gramStart"/>
+      <w:r>
+        <w:t>loadGridFromFile</w:t>
+      </w:r>
+      <w:proofErr w:type="spellEnd"/>
+      <w:r>
+        <w:t>(</w:t>
+      </w:r>
+      <w:proofErr w:type="gramEnd"/>
+      <w:r>
+        <w:t xml:space="preserve">Player players[], short </w:t>
+      </w:r>
+      <w:proofErr w:type="spellStart"/>
+      <w:r>
+        <w:t>whichPlayer</w:t>
+      </w:r>
+      <w:proofErr w:type="spellEnd"/>
+      <w:r>
+        <w:t>, char size, string filename)</w:t>
+      </w:r>
+    </w:p>
+    <w:p>
+      <w:pPr>
+        <w:pStyle w:val="NoSpacing"/>
+      </w:pPr>
+      <w:proofErr w:type="spellStart"/>
+      <w:proofErr w:type="gramStart"/>
+      <w:r>
+        <w:t>ifValidLocation</w:t>
+      </w:r>
+      <w:proofErr w:type="spellEnd"/>
+      <w:r>
+        <w:t>(</w:t>
+      </w:r>
+      <w:proofErr w:type="spellStart"/>
+      <w:proofErr w:type="gramEnd"/>
+      <w:r>
+        <w:t>const</w:t>
+      </w:r>
+      <w:proofErr w:type="spellEnd"/>
+      <w:r>
+        <w:t xml:space="preserve"> Player&amp; player, short </w:t>
+      </w:r>
+      <w:proofErr w:type="spellStart"/>
+      <w:r>
+        <w:t>shipNumber</w:t>
+      </w:r>
+      <w:proofErr w:type="spellEnd"/>
+      <w:r>
+        <w:t>, char size)</w:t>
+      </w:r>
+    </w:p>
+    <w:p>
+      <w:pPr>
+        <w:pStyle w:val="NoSpacing"/>
+      </w:pPr>
+      <w:proofErr w:type="spellStart"/>
+      <w:proofErr w:type="gramStart"/>
+      <w:r>
+        <w:t>allocMem</w:t>
+      </w:r>
+      <w:proofErr w:type="spellEnd"/>
+      <w:r>
+        <w:t>(</w:t>
+      </w:r>
+      <w:proofErr w:type="gramEnd"/>
+      <w:r>
+        <w:t>Player players[], char size)</w:t>
+      </w:r>
+    </w:p>
+    <w:p>
+      <w:pPr>
+        <w:pStyle w:val="NoSpacing"/>
+      </w:pPr>
+      <w:proofErr w:type="spellStart"/>
+      <w:proofErr w:type="gramStart"/>
+      <w:r>
+        <w:t>deleteMem</w:t>
+      </w:r>
+      <w:proofErr w:type="spellEnd"/>
+      <w:r>
+        <w:t>(</w:t>
+      </w:r>
+      <w:proofErr w:type="gramEnd"/>
+      <w:r>
+        <w:t>Player players[], char size)</w:t>
+      </w:r>
+    </w:p>
+    <w:p>
+      <w:pPr>
+        <w:pStyle w:val="NoSpacing"/>
+      </w:pPr>
+    </w:p>
+    <w:p>
+      <w:pPr>
+        <w:pStyle w:val="NoSpacing"/>
+        <w:rPr>
+          <w:b/>
+          <w:sz w:val="32"/>
+          <w:szCs w:val="32"/>
+        </w:rPr>
+      </w:pPr>
+      <w:r>
+        <w:rPr>
+          <w:b/>
+          <w:sz w:val="32"/>
+          <w:szCs w:val="32"/>
+        </w:rPr>
+        <w:t>Tests:</w:t>
+      </w:r>
+    </w:p>
+    <w:p>
+      <w:pPr>
+        <w:pStyle w:val="NoSpacing"/>
+      </w:pPr>
+      <w:r>
+        <w:t>Ships extending out-of-bounds</w:t>
+      </w:r>
+      <w:r>
+        <w:t xml:space="preserve"> </w:t>
+      </w:r>
     </w:p>
     <w:p>
       <w:pPr>
@@ -1249,7 +1477,7 @@
 </file>
 
 <file path=customXml/itemProps1.xml><?xml version="1.0" encoding="utf-8"?>
-<ds:datastoreItem xmlns:ds="http://schemas.openxmlformats.org/officeDocument/2006/customXml" ds:itemID="{72FEBBE3-8F02-41F8-8054-509090D8A8BF}">
+<ds:datastoreItem xmlns:ds="http://schemas.openxmlformats.org/officeDocument/2006/customXml" ds:itemID="{51EA4B4A-2DB3-4484-8B36-3F3AC0C4771A}">
   <ds:schemaRefs>
     <ds:schemaRef ds:uri="http://schemas.openxmlformats.org/officeDocument/2006/bibliography"/>
   </ds:schemaRefs>

</xml_diff>